<commit_message>
Updated Project Preliminary Goals part
</commit_message>
<xml_diff>
--- a/ProjectPreliminary/TT3L_G3_ProjectVision_v1.0.docx
+++ b/ProjectPreliminary/TT3L_G3_ProjectVision_v1.0.docx
@@ -185,6 +185,57 @@
           </w:p>
         </w:tc>
       </w:tr>
+      <w:tr>
+        <w:trPr>
+          <w:trHeight w:val="300"/>
+        </w:trPr>
+        <w:tc>
+          <w:tcPr>
+            <w:tcW w:w="2340" w:type="dxa"/>
+          </w:tcPr>
+          <w:p>
+            <w:r>
+              <w:t>1.</w:t>
+            </w:r>
+            <w:r>
+              <w:t>1</w:t>
+            </w:r>
+          </w:p>
+        </w:tc>
+        <w:tc>
+          <w:tcPr>
+            <w:tcW w:w="2340" w:type="dxa"/>
+          </w:tcPr>
+          <w:p>
+            <w:r>
+              <w:t>Goh Chun Yong</w:t>
+            </w:r>
+          </w:p>
+        </w:tc>
+        <w:tc>
+          <w:tcPr>
+            <w:tcW w:w="2520" w:type="dxa"/>
+          </w:tcPr>
+          <w:p>
+            <w:r>
+              <w:t>Define project goals.</w:t>
+            </w:r>
+          </w:p>
+        </w:tc>
+        <w:tc>
+          <w:tcPr>
+            <w:tcW w:w="2265" w:type="dxa"/>
+          </w:tcPr>
+          <w:p>
+            <w:r>
+              <w:t>24</w:t>
+            </w:r>
+            <w:r>
+              <w:t>/4/2025</w:t>
+            </w:r>
+          </w:p>
+        </w:tc>
+      </w:tr>
     </w:tbl>
     <w:p>
       <w:pPr>
@@ -579,7 +630,6 @@
           <w:b/>
           <w:bCs/>
         </w:rPr>
-        <w:lastRenderedPageBreak/>
         <w:t>Requirements for the components</w:t>
       </w:r>
     </w:p>
@@ -1044,6 +1094,252 @@
         </w:rPr>
       </w:pPr>
     </w:p>
+    <w:p/>
+    <w:p/>
+    <w:p>
+      <w:pPr>
+        <w:tabs>
+          <w:tab w:val="left" w:pos="2310"/>
+        </w:tabs>
+      </w:pPr>
+      <w:r>
+        <w:lastRenderedPageBreak/>
+        <w:tab/>
+      </w:r>
+    </w:p>
+    <w:p>
+      <w:pPr>
+        <w:pStyle w:val="Heading2"/>
+      </w:pPr>
+      <w:r>
+        <w:t>Goals</w:t>
+      </w:r>
+    </w:p>
+    <w:p>
+      <w:pPr>
+        <w:pStyle w:val="ListParagraph"/>
+        <w:numPr>
+          <w:ilvl w:val="0"/>
+          <w:numId w:val="11"/>
+        </w:numPr>
+        <w:spacing w:line="480" w:lineRule="auto"/>
+        <w:rPr>
+          <w:b/>
+          <w:bCs/>
+          <w:lang w:val="en-MY"/>
+        </w:rPr>
+      </w:pPr>
+      <w:r>
+        <w:rPr>
+          <w:b/>
+          <w:bCs/>
+          <w:lang w:val="en-MY"/>
+        </w:rPr>
+        <w:t>Enhance Campus Accessibility</w:t>
+      </w:r>
+    </w:p>
+    <w:p>
+      <w:pPr>
+        <w:pStyle w:val="ListParagraph"/>
+        <w:numPr>
+          <w:ilvl w:val="1"/>
+          <w:numId w:val="7"/>
+        </w:numPr>
+        <w:spacing w:line="480" w:lineRule="auto"/>
+        <w:rPr>
+          <w:lang w:val="en-MY"/>
+        </w:rPr>
+      </w:pPr>
+      <w:r>
+        <w:rPr>
+          <w:lang w:val="en-MY"/>
+        </w:rPr>
+        <w:t>Ensure all users, including those with disabilities, have equal access to navigate the campus efficiently and safely.</w:t>
+      </w:r>
+    </w:p>
+    <w:p>
+      <w:pPr>
+        <w:pStyle w:val="ListParagraph"/>
+        <w:numPr>
+          <w:ilvl w:val="0"/>
+          <w:numId w:val="11"/>
+        </w:numPr>
+        <w:spacing w:line="480" w:lineRule="auto"/>
+        <w:rPr>
+          <w:b/>
+          <w:bCs/>
+          <w:lang w:val="en-MY"/>
+        </w:rPr>
+      </w:pPr>
+      <w:r>
+        <w:rPr>
+          <w:b/>
+          <w:bCs/>
+          <w:lang w:val="en-MY"/>
+        </w:rPr>
+        <w:t>I</w:t>
+      </w:r>
+      <w:r>
+        <w:rPr>
+          <w:b/>
+          <w:bCs/>
+          <w:lang w:val="en-MY"/>
+        </w:rPr>
+        <w:t>mprove Real-Time Decision Making</w:t>
+      </w:r>
+    </w:p>
+    <w:p>
+      <w:pPr>
+        <w:pStyle w:val="ListParagraph"/>
+        <w:numPr>
+          <w:ilvl w:val="1"/>
+          <w:numId w:val="7"/>
+        </w:numPr>
+        <w:spacing w:line="480" w:lineRule="auto"/>
+        <w:rPr>
+          <w:lang w:val="en-MY"/>
+        </w:rPr>
+      </w:pPr>
+      <w:r>
+        <w:rPr>
+          <w:lang w:val="en-MY"/>
+        </w:rPr>
+        <w:t>Enable users to make informed navigation choices based on live updates about accessibility-affecting changes.</w:t>
+      </w:r>
+    </w:p>
+    <w:p>
+      <w:pPr>
+        <w:pStyle w:val="ListParagraph"/>
+        <w:numPr>
+          <w:ilvl w:val="0"/>
+          <w:numId w:val="11"/>
+        </w:numPr>
+        <w:spacing w:line="480" w:lineRule="auto"/>
+        <w:rPr>
+          <w:b/>
+          <w:bCs/>
+          <w:lang w:val="en-MY"/>
+        </w:rPr>
+      </w:pPr>
+      <w:r>
+        <w:rPr>
+          <w:b/>
+          <w:bCs/>
+          <w:lang w:val="en-MY"/>
+        </w:rPr>
+        <w:t>Dynamic Route Adjustments</w:t>
+      </w:r>
+    </w:p>
+    <w:p>
+      <w:pPr>
+        <w:pStyle w:val="ListParagraph"/>
+        <w:numPr>
+          <w:ilvl w:val="1"/>
+          <w:numId w:val="7"/>
+        </w:numPr>
+        <w:spacing w:line="480" w:lineRule="auto"/>
+        <w:rPr>
+          <w:lang w:val="en-MY"/>
+        </w:rPr>
+      </w:pPr>
+      <w:r>
+        <w:rPr>
+          <w:lang w:val="en-MY"/>
+        </w:rPr>
+        <w:t>Recalculate paths based on obstacles (construction, outages).</w:t>
+      </w:r>
+    </w:p>
+    <w:p>
+      <w:pPr>
+        <w:pStyle w:val="ListParagraph"/>
+        <w:numPr>
+          <w:ilvl w:val="0"/>
+          <w:numId w:val="11"/>
+        </w:numPr>
+        <w:spacing w:line="480" w:lineRule="auto"/>
+        <w:rPr>
+          <w:b/>
+          <w:bCs/>
+          <w:lang w:val="en-MY"/>
+        </w:rPr>
+      </w:pPr>
+      <w:r>
+        <w:rPr>
+          <w:b/>
+          <w:bCs/>
+          <w:lang w:val="en-MY"/>
+        </w:rPr>
+        <w:t>Real-Time Data Integration:</w:t>
+      </w:r>
+    </w:p>
+    <w:p>
+      <w:pPr>
+        <w:pStyle w:val="ListParagraph"/>
+        <w:numPr>
+          <w:ilvl w:val="1"/>
+          <w:numId w:val="7"/>
+        </w:numPr>
+        <w:spacing w:line="480" w:lineRule="auto"/>
+        <w:rPr>
+          <w:lang w:val="en-MY"/>
+        </w:rPr>
+      </w:pPr>
+      <w:r>
+        <w:rPr>
+          <w:lang w:val="en-MY"/>
+        </w:rPr>
+        <w:t>Sync with facilities and event systems for up-to-date routing.</w:t>
+      </w:r>
+    </w:p>
+    <w:p>
+      <w:pPr>
+        <w:pStyle w:val="ListParagraph"/>
+        <w:numPr>
+          <w:ilvl w:val="0"/>
+          <w:numId w:val="11"/>
+        </w:numPr>
+        <w:spacing w:line="480" w:lineRule="auto"/>
+        <w:rPr>
+          <w:b/>
+          <w:bCs/>
+          <w:lang w:val="en-MY"/>
+        </w:rPr>
+      </w:pPr>
+      <w:r>
+        <w:rPr>
+          <w:b/>
+          <w:bCs/>
+          <w:lang w:val="en-MY"/>
+        </w:rPr>
+        <w:t>Facilitate User Engagement and Feedback</w:t>
+      </w:r>
+    </w:p>
+    <w:p>
+      <w:pPr>
+        <w:pStyle w:val="ListParagraph"/>
+        <w:numPr>
+          <w:ilvl w:val="1"/>
+          <w:numId w:val="7"/>
+        </w:numPr>
+        <w:spacing w:line="480" w:lineRule="auto"/>
+        <w:rPr>
+          <w:lang w:val="en-MY"/>
+        </w:rPr>
+      </w:pPr>
+      <w:r>
+        <w:rPr>
+          <w:lang w:val="en-MY"/>
+        </w:rPr>
+        <w:t>Provide options for users to report accessibility issues or suggest improvements, supporting continuous system enhancement.</w:t>
+      </w:r>
+    </w:p>
+    <w:p>
+      <w:pPr>
+        <w:rPr>
+          <w:lang w:val="en-MY"/>
+        </w:rPr>
+      </w:pPr>
+    </w:p>
     <w:sectPr>
       <w:pgSz w:w="12240" w:h="15840"/>
       <w:pgMar w:top="1440" w:right="1440" w:bottom="1440" w:left="1440" w:header="720" w:footer="720" w:gutter="0"/>
@@ -1170,6 +1466,123 @@
     </w:lvl>
   </w:abstractNum>
   <w:abstractNum w:abstractNumId="1" w15:restartNumberingAfterBreak="0">
+    <w:nsid w:val="1578426D"/>
+    <w:multiLevelType w:val="multilevel"/>
+    <w:tmpl w:val="71868084"/>
+    <w:lvl w:ilvl="0">
+      <w:start w:val="1"/>
+      <w:numFmt w:val="decimal"/>
+      <w:lvlText w:val="%1."/>
+      <w:lvlJc w:val="left"/>
+      <w:pPr>
+        <w:tabs>
+          <w:tab w:val="num" w:pos="720"/>
+        </w:tabs>
+        <w:ind w:left="720" w:hanging="360"/>
+      </w:pPr>
+    </w:lvl>
+    <w:lvl w:ilvl="1">
+      <w:start w:val="1"/>
+      <w:numFmt w:val="bullet"/>
+      <w:lvlText w:val="o"/>
+      <w:lvlJc w:val="left"/>
+      <w:pPr>
+        <w:tabs>
+          <w:tab w:val="num" w:pos="1440"/>
+        </w:tabs>
+        <w:ind w:left="1440" w:hanging="360"/>
+      </w:pPr>
+      <w:rPr>
+        <w:rFonts w:ascii="Courier New" w:hAnsi="Courier New" w:hint="default"/>
+        <w:sz w:val="20"/>
+      </w:rPr>
+    </w:lvl>
+    <w:lvl w:ilvl="2" w:tentative="1">
+      <w:start w:val="1"/>
+      <w:numFmt w:val="decimal"/>
+      <w:lvlText w:val="%3."/>
+      <w:lvlJc w:val="left"/>
+      <w:pPr>
+        <w:tabs>
+          <w:tab w:val="num" w:pos="2160"/>
+        </w:tabs>
+        <w:ind w:left="2160" w:hanging="360"/>
+      </w:pPr>
+    </w:lvl>
+    <w:lvl w:ilvl="3" w:tentative="1">
+      <w:start w:val="1"/>
+      <w:numFmt w:val="decimal"/>
+      <w:lvlText w:val="%4."/>
+      <w:lvlJc w:val="left"/>
+      <w:pPr>
+        <w:tabs>
+          <w:tab w:val="num" w:pos="2880"/>
+        </w:tabs>
+        <w:ind w:left="2880" w:hanging="360"/>
+      </w:pPr>
+    </w:lvl>
+    <w:lvl w:ilvl="4" w:tentative="1">
+      <w:start w:val="1"/>
+      <w:numFmt w:val="decimal"/>
+      <w:lvlText w:val="%5."/>
+      <w:lvlJc w:val="left"/>
+      <w:pPr>
+        <w:tabs>
+          <w:tab w:val="num" w:pos="3600"/>
+        </w:tabs>
+        <w:ind w:left="3600" w:hanging="360"/>
+      </w:pPr>
+    </w:lvl>
+    <w:lvl w:ilvl="5" w:tentative="1">
+      <w:start w:val="1"/>
+      <w:numFmt w:val="decimal"/>
+      <w:lvlText w:val="%6."/>
+      <w:lvlJc w:val="left"/>
+      <w:pPr>
+        <w:tabs>
+          <w:tab w:val="num" w:pos="4320"/>
+        </w:tabs>
+        <w:ind w:left="4320" w:hanging="360"/>
+      </w:pPr>
+    </w:lvl>
+    <w:lvl w:ilvl="6" w:tentative="1">
+      <w:start w:val="1"/>
+      <w:numFmt w:val="decimal"/>
+      <w:lvlText w:val="%7."/>
+      <w:lvlJc w:val="left"/>
+      <w:pPr>
+        <w:tabs>
+          <w:tab w:val="num" w:pos="5040"/>
+        </w:tabs>
+        <w:ind w:left="5040" w:hanging="360"/>
+      </w:pPr>
+    </w:lvl>
+    <w:lvl w:ilvl="7" w:tentative="1">
+      <w:start w:val="1"/>
+      <w:numFmt w:val="decimal"/>
+      <w:lvlText w:val="%8."/>
+      <w:lvlJc w:val="left"/>
+      <w:pPr>
+        <w:tabs>
+          <w:tab w:val="num" w:pos="5760"/>
+        </w:tabs>
+        <w:ind w:left="5760" w:hanging="360"/>
+      </w:pPr>
+    </w:lvl>
+    <w:lvl w:ilvl="8" w:tentative="1">
+      <w:start w:val="1"/>
+      <w:numFmt w:val="decimal"/>
+      <w:lvlText w:val="%9."/>
+      <w:lvlJc w:val="left"/>
+      <w:pPr>
+        <w:tabs>
+          <w:tab w:val="num" w:pos="6480"/>
+        </w:tabs>
+        <w:ind w:left="6480" w:hanging="360"/>
+      </w:pPr>
+    </w:lvl>
+  </w:abstractNum>
+  <w:abstractNum w:abstractNumId="2" w15:restartNumberingAfterBreak="0">
     <w:nsid w:val="1D753CB2"/>
     <w:multiLevelType w:val="hybridMultilevel"/>
     <w:tmpl w:val="5B46231C"/>
@@ -1282,7 +1695,210 @@
       </w:rPr>
     </w:lvl>
   </w:abstractNum>
-  <w:abstractNum w:abstractNumId="2" w15:restartNumberingAfterBreak="0">
+  <w:abstractNum w:abstractNumId="3" w15:restartNumberingAfterBreak="0">
+    <w:nsid w:val="20830144"/>
+    <w:multiLevelType w:val="hybridMultilevel"/>
+    <w:tmpl w:val="58E263A4"/>
+    <w:lvl w:ilvl="0" w:tplc="4409000F">
+      <w:start w:val="1"/>
+      <w:numFmt w:val="decimal"/>
+      <w:lvlText w:val="%1."/>
+      <w:lvlJc w:val="left"/>
+      <w:pPr>
+        <w:ind w:left="720" w:hanging="360"/>
+      </w:pPr>
+    </w:lvl>
+    <w:lvl w:ilvl="1" w:tplc="44090019" w:tentative="1">
+      <w:start w:val="1"/>
+      <w:numFmt w:val="lowerLetter"/>
+      <w:lvlText w:val="%2."/>
+      <w:lvlJc w:val="left"/>
+      <w:pPr>
+        <w:ind w:left="1440" w:hanging="360"/>
+      </w:pPr>
+    </w:lvl>
+    <w:lvl w:ilvl="2" w:tplc="4409001B" w:tentative="1">
+      <w:start w:val="1"/>
+      <w:numFmt w:val="lowerRoman"/>
+      <w:lvlText w:val="%3."/>
+      <w:lvlJc w:val="right"/>
+      <w:pPr>
+        <w:ind w:left="2160" w:hanging="180"/>
+      </w:pPr>
+    </w:lvl>
+    <w:lvl w:ilvl="3" w:tplc="4409000F" w:tentative="1">
+      <w:start w:val="1"/>
+      <w:numFmt w:val="decimal"/>
+      <w:lvlText w:val="%4."/>
+      <w:lvlJc w:val="left"/>
+      <w:pPr>
+        <w:ind w:left="2880" w:hanging="360"/>
+      </w:pPr>
+    </w:lvl>
+    <w:lvl w:ilvl="4" w:tplc="44090019" w:tentative="1">
+      <w:start w:val="1"/>
+      <w:numFmt w:val="lowerLetter"/>
+      <w:lvlText w:val="%5."/>
+      <w:lvlJc w:val="left"/>
+      <w:pPr>
+        <w:ind w:left="3600" w:hanging="360"/>
+      </w:pPr>
+    </w:lvl>
+    <w:lvl w:ilvl="5" w:tplc="4409001B" w:tentative="1">
+      <w:start w:val="1"/>
+      <w:numFmt w:val="lowerRoman"/>
+      <w:lvlText w:val="%6."/>
+      <w:lvlJc w:val="right"/>
+      <w:pPr>
+        <w:ind w:left="4320" w:hanging="180"/>
+      </w:pPr>
+    </w:lvl>
+    <w:lvl w:ilvl="6" w:tplc="4409000F" w:tentative="1">
+      <w:start w:val="1"/>
+      <w:numFmt w:val="decimal"/>
+      <w:lvlText w:val="%7."/>
+      <w:lvlJc w:val="left"/>
+      <w:pPr>
+        <w:ind w:left="5040" w:hanging="360"/>
+      </w:pPr>
+    </w:lvl>
+    <w:lvl w:ilvl="7" w:tplc="44090019" w:tentative="1">
+      <w:start w:val="1"/>
+      <w:numFmt w:val="lowerLetter"/>
+      <w:lvlText w:val="%8."/>
+      <w:lvlJc w:val="left"/>
+      <w:pPr>
+        <w:ind w:left="5760" w:hanging="360"/>
+      </w:pPr>
+    </w:lvl>
+    <w:lvl w:ilvl="8" w:tplc="4409001B" w:tentative="1">
+      <w:start w:val="1"/>
+      <w:numFmt w:val="lowerRoman"/>
+      <w:lvlText w:val="%9."/>
+      <w:lvlJc w:val="right"/>
+      <w:pPr>
+        <w:ind w:left="6480" w:hanging="180"/>
+      </w:pPr>
+    </w:lvl>
+  </w:abstractNum>
+  <w:abstractNum w:abstractNumId="4" w15:restartNumberingAfterBreak="0">
+    <w:nsid w:val="28AC1575"/>
+    <w:multiLevelType w:val="multilevel"/>
+    <w:tmpl w:val="71868084"/>
+    <w:lvl w:ilvl="0">
+      <w:start w:val="1"/>
+      <w:numFmt w:val="decimal"/>
+      <w:lvlText w:val="%1."/>
+      <w:lvlJc w:val="left"/>
+      <w:pPr>
+        <w:tabs>
+          <w:tab w:val="num" w:pos="720"/>
+        </w:tabs>
+        <w:ind w:left="720" w:hanging="360"/>
+      </w:pPr>
+    </w:lvl>
+    <w:lvl w:ilvl="1">
+      <w:start w:val="1"/>
+      <w:numFmt w:val="bullet"/>
+      <w:lvlText w:val="o"/>
+      <w:lvlJc w:val="left"/>
+      <w:pPr>
+        <w:tabs>
+          <w:tab w:val="num" w:pos="1440"/>
+        </w:tabs>
+        <w:ind w:left="1440" w:hanging="360"/>
+      </w:pPr>
+      <w:rPr>
+        <w:rFonts w:ascii="Courier New" w:hAnsi="Courier New" w:hint="default"/>
+        <w:sz w:val="20"/>
+      </w:rPr>
+    </w:lvl>
+    <w:lvl w:ilvl="2" w:tentative="1">
+      <w:start w:val="1"/>
+      <w:numFmt w:val="decimal"/>
+      <w:lvlText w:val="%3."/>
+      <w:lvlJc w:val="left"/>
+      <w:pPr>
+        <w:tabs>
+          <w:tab w:val="num" w:pos="2160"/>
+        </w:tabs>
+        <w:ind w:left="2160" w:hanging="360"/>
+      </w:pPr>
+    </w:lvl>
+    <w:lvl w:ilvl="3" w:tentative="1">
+      <w:start w:val="1"/>
+      <w:numFmt w:val="decimal"/>
+      <w:lvlText w:val="%4."/>
+      <w:lvlJc w:val="left"/>
+      <w:pPr>
+        <w:tabs>
+          <w:tab w:val="num" w:pos="2880"/>
+        </w:tabs>
+        <w:ind w:left="2880" w:hanging="360"/>
+      </w:pPr>
+    </w:lvl>
+    <w:lvl w:ilvl="4" w:tentative="1">
+      <w:start w:val="1"/>
+      <w:numFmt w:val="decimal"/>
+      <w:lvlText w:val="%5."/>
+      <w:lvlJc w:val="left"/>
+      <w:pPr>
+        <w:tabs>
+          <w:tab w:val="num" w:pos="3600"/>
+        </w:tabs>
+        <w:ind w:left="3600" w:hanging="360"/>
+      </w:pPr>
+    </w:lvl>
+    <w:lvl w:ilvl="5" w:tentative="1">
+      <w:start w:val="1"/>
+      <w:numFmt w:val="decimal"/>
+      <w:lvlText w:val="%6."/>
+      <w:lvlJc w:val="left"/>
+      <w:pPr>
+        <w:tabs>
+          <w:tab w:val="num" w:pos="4320"/>
+        </w:tabs>
+        <w:ind w:left="4320" w:hanging="360"/>
+      </w:pPr>
+    </w:lvl>
+    <w:lvl w:ilvl="6" w:tentative="1">
+      <w:start w:val="1"/>
+      <w:numFmt w:val="decimal"/>
+      <w:lvlText w:val="%7."/>
+      <w:lvlJc w:val="left"/>
+      <w:pPr>
+        <w:tabs>
+          <w:tab w:val="num" w:pos="5040"/>
+        </w:tabs>
+        <w:ind w:left="5040" w:hanging="360"/>
+      </w:pPr>
+    </w:lvl>
+    <w:lvl w:ilvl="7" w:tentative="1">
+      <w:start w:val="1"/>
+      <w:numFmt w:val="decimal"/>
+      <w:lvlText w:val="%8."/>
+      <w:lvlJc w:val="left"/>
+      <w:pPr>
+        <w:tabs>
+          <w:tab w:val="num" w:pos="5760"/>
+        </w:tabs>
+        <w:ind w:left="5760" w:hanging="360"/>
+      </w:pPr>
+    </w:lvl>
+    <w:lvl w:ilvl="8" w:tentative="1">
+      <w:start w:val="1"/>
+      <w:numFmt w:val="decimal"/>
+      <w:lvlText w:val="%9."/>
+      <w:lvlJc w:val="left"/>
+      <w:pPr>
+        <w:tabs>
+          <w:tab w:val="num" w:pos="6480"/>
+        </w:tabs>
+        <w:ind w:left="6480" w:hanging="360"/>
+      </w:pPr>
+    </w:lvl>
+  </w:abstractNum>
+  <w:abstractNum w:abstractNumId="5" w15:restartNumberingAfterBreak="0">
     <w:nsid w:val="40D27E9F"/>
     <w:multiLevelType w:val="hybridMultilevel"/>
     <w:tmpl w:val="258E1AC8"/>
@@ -1395,10 +2011,10 @@
       </w:rPr>
     </w:lvl>
   </w:abstractNum>
-  <w:abstractNum w:abstractNumId="3" w15:restartNumberingAfterBreak="0">
+  <w:abstractNum w:abstractNumId="6" w15:restartNumberingAfterBreak="0">
     <w:nsid w:val="477220F2"/>
     <w:multiLevelType w:val="hybridMultilevel"/>
-    <w:tmpl w:val="5AC49BA4"/>
+    <w:tmpl w:val="4E48AD52"/>
     <w:lvl w:ilvl="0" w:tplc="44090001">
       <w:start w:val="1"/>
       <w:numFmt w:val="bullet"/>
@@ -1411,7 +2027,7 @@
         <w:rFonts w:ascii="Symbol" w:hAnsi="Symbol" w:hint="default"/>
       </w:rPr>
     </w:lvl>
-    <w:lvl w:ilvl="1" w:tplc="44090003" w:tentative="1">
+    <w:lvl w:ilvl="1" w:tplc="44090003">
       <w:start w:val="1"/>
       <w:numFmt w:val="bullet"/>
       <w:lvlText w:val="o"/>
@@ -1508,7 +2124,7 @@
       </w:rPr>
     </w:lvl>
   </w:abstractNum>
-  <w:abstractNum w:abstractNumId="4" w15:restartNumberingAfterBreak="0">
+  <w:abstractNum w:abstractNumId="7" w15:restartNumberingAfterBreak="0">
     <w:nsid w:val="64171562"/>
     <w:multiLevelType w:val="hybridMultilevel"/>
     <w:tmpl w:val="0A329956"/>
@@ -1621,7 +2237,7 @@
       </w:rPr>
     </w:lvl>
   </w:abstractNum>
-  <w:abstractNum w:abstractNumId="5" w15:restartNumberingAfterBreak="0">
+  <w:abstractNum w:abstractNumId="8" w15:restartNumberingAfterBreak="0">
     <w:nsid w:val="6AF75800"/>
     <w:multiLevelType w:val="hybridMultilevel"/>
     <w:tmpl w:val="A3685926"/>
@@ -1734,7 +2350,7 @@
       </w:rPr>
     </w:lvl>
   </w:abstractNum>
-  <w:abstractNum w:abstractNumId="6" w15:restartNumberingAfterBreak="0">
+  <w:abstractNum w:abstractNumId="9" w15:restartNumberingAfterBreak="0">
     <w:nsid w:val="6BC40074"/>
     <w:multiLevelType w:val="hybridMultilevel"/>
     <w:tmpl w:val="8FAAEBD6"/>
@@ -1845,28 +2461,157 @@
       <w:rPr>
         <w:rFonts w:ascii="Wingdings" w:hAnsi="Wingdings" w:hint="default"/>
       </w:rPr>
+    </w:lvl>
+  </w:abstractNum>
+  <w:abstractNum w:abstractNumId="10" w15:restartNumberingAfterBreak="0">
+    <w:nsid w:val="77CA5DD7"/>
+    <w:multiLevelType w:val="multilevel"/>
+    <w:tmpl w:val="71868084"/>
+    <w:lvl w:ilvl="0">
+      <w:start w:val="1"/>
+      <w:numFmt w:val="decimal"/>
+      <w:lvlText w:val="%1."/>
+      <w:lvlJc w:val="left"/>
+      <w:pPr>
+        <w:tabs>
+          <w:tab w:val="num" w:pos="720"/>
+        </w:tabs>
+        <w:ind w:left="720" w:hanging="360"/>
+      </w:pPr>
+    </w:lvl>
+    <w:lvl w:ilvl="1">
+      <w:start w:val="1"/>
+      <w:numFmt w:val="bullet"/>
+      <w:lvlText w:val="o"/>
+      <w:lvlJc w:val="left"/>
+      <w:pPr>
+        <w:tabs>
+          <w:tab w:val="num" w:pos="1440"/>
+        </w:tabs>
+        <w:ind w:left="1440" w:hanging="360"/>
+      </w:pPr>
+      <w:rPr>
+        <w:rFonts w:ascii="Courier New" w:hAnsi="Courier New" w:hint="default"/>
+        <w:sz w:val="20"/>
+      </w:rPr>
+    </w:lvl>
+    <w:lvl w:ilvl="2" w:tentative="1">
+      <w:start w:val="1"/>
+      <w:numFmt w:val="decimal"/>
+      <w:lvlText w:val="%3."/>
+      <w:lvlJc w:val="left"/>
+      <w:pPr>
+        <w:tabs>
+          <w:tab w:val="num" w:pos="2160"/>
+        </w:tabs>
+        <w:ind w:left="2160" w:hanging="360"/>
+      </w:pPr>
+    </w:lvl>
+    <w:lvl w:ilvl="3" w:tentative="1">
+      <w:start w:val="1"/>
+      <w:numFmt w:val="decimal"/>
+      <w:lvlText w:val="%4."/>
+      <w:lvlJc w:val="left"/>
+      <w:pPr>
+        <w:tabs>
+          <w:tab w:val="num" w:pos="2880"/>
+        </w:tabs>
+        <w:ind w:left="2880" w:hanging="360"/>
+      </w:pPr>
+    </w:lvl>
+    <w:lvl w:ilvl="4" w:tentative="1">
+      <w:start w:val="1"/>
+      <w:numFmt w:val="decimal"/>
+      <w:lvlText w:val="%5."/>
+      <w:lvlJc w:val="left"/>
+      <w:pPr>
+        <w:tabs>
+          <w:tab w:val="num" w:pos="3600"/>
+        </w:tabs>
+        <w:ind w:left="3600" w:hanging="360"/>
+      </w:pPr>
+    </w:lvl>
+    <w:lvl w:ilvl="5" w:tentative="1">
+      <w:start w:val="1"/>
+      <w:numFmt w:val="decimal"/>
+      <w:lvlText w:val="%6."/>
+      <w:lvlJc w:val="left"/>
+      <w:pPr>
+        <w:tabs>
+          <w:tab w:val="num" w:pos="4320"/>
+        </w:tabs>
+        <w:ind w:left="4320" w:hanging="360"/>
+      </w:pPr>
+    </w:lvl>
+    <w:lvl w:ilvl="6" w:tentative="1">
+      <w:start w:val="1"/>
+      <w:numFmt w:val="decimal"/>
+      <w:lvlText w:val="%7."/>
+      <w:lvlJc w:val="left"/>
+      <w:pPr>
+        <w:tabs>
+          <w:tab w:val="num" w:pos="5040"/>
+        </w:tabs>
+        <w:ind w:left="5040" w:hanging="360"/>
+      </w:pPr>
+    </w:lvl>
+    <w:lvl w:ilvl="7" w:tentative="1">
+      <w:start w:val="1"/>
+      <w:numFmt w:val="decimal"/>
+      <w:lvlText w:val="%8."/>
+      <w:lvlJc w:val="left"/>
+      <w:pPr>
+        <w:tabs>
+          <w:tab w:val="num" w:pos="5760"/>
+        </w:tabs>
+        <w:ind w:left="5760" w:hanging="360"/>
+      </w:pPr>
+    </w:lvl>
+    <w:lvl w:ilvl="8" w:tentative="1">
+      <w:start w:val="1"/>
+      <w:numFmt w:val="decimal"/>
+      <w:lvlText w:val="%9."/>
+      <w:lvlJc w:val="left"/>
+      <w:pPr>
+        <w:tabs>
+          <w:tab w:val="num" w:pos="6480"/>
+        </w:tabs>
+        <w:ind w:left="6480" w:hanging="360"/>
+      </w:pPr>
     </w:lvl>
   </w:abstractNum>
   <w:num w:numId="1" w16cid:durableId="313994316">
     <w:abstractNumId w:val="0"/>
   </w:num>
   <w:num w:numId="2" w16cid:durableId="1904288880">
-    <w:abstractNumId w:val="1"/>
+    <w:abstractNumId w:val="2"/>
   </w:num>
   <w:num w:numId="3" w16cid:durableId="1981032134">
-    <w:abstractNumId w:val="2"/>
+    <w:abstractNumId w:val="5"/>
   </w:num>
   <w:num w:numId="4" w16cid:durableId="849492641">
+    <w:abstractNumId w:val="9"/>
+  </w:num>
+  <w:num w:numId="5" w16cid:durableId="329259795">
+    <w:abstractNumId w:val="8"/>
+  </w:num>
+  <w:num w:numId="6" w16cid:durableId="2110617523">
+    <w:abstractNumId w:val="7"/>
+  </w:num>
+  <w:num w:numId="7" w16cid:durableId="1085959320">
     <w:abstractNumId w:val="6"/>
   </w:num>
-  <w:num w:numId="5" w16cid:durableId="329259795">
-    <w:abstractNumId w:val="5"/>
+  <w:num w:numId="8" w16cid:durableId="1850682286">
+    <w:abstractNumId w:val="10"/>
   </w:num>
-  <w:num w:numId="6" w16cid:durableId="2110617523">
+  <w:num w:numId="9" w16cid:durableId="1652364850">
+    <w:abstractNumId w:val="3"/>
+  </w:num>
+  <w:num w:numId="10" w16cid:durableId="84032870">
     <w:abstractNumId w:val="4"/>
   </w:num>
-  <w:num w:numId="7" w16cid:durableId="1085959320">
-    <w:abstractNumId w:val="3"/>
+  <w:num w:numId="11" w16cid:durableId="2046833123">
+    <w:abstractNumId w:val="1"/>
   </w:num>
 </w:numbering>
 </file>
@@ -2455,7 +3200,6 @@
   <w:style w:type="character" w:default="1" w:styleId="DefaultParagraphFont">
     <w:name w:val="Default Paragraph Font"/>
     <w:uiPriority w:val="1"/>
-    <w:semiHidden/>
     <w:unhideWhenUsed/>
   </w:style>
   <w:style w:type="table" w:default="1" w:styleId="TableNormal">

</xml_diff>